<commit_message>
Added homebuilding stakeholder analaysis and templates for document management plan
</commit_message>
<xml_diff>
--- a/Week3/homework/Stakeholder Analysis - Homebuilding.docx
+++ b/Week3/homework/Stakeholder Analysis - Homebuilding.docx
@@ -1,6 +1,6 @@
 
 <file path=word/document.xml><?xml version="1.0" encoding="utf-8"?>
-<w:document xmlns:wpc="http://schemas.microsoft.com/office/word/2010/wordprocessingCanvas" xmlns:mc="http://schemas.openxmlformats.org/markup-compatibility/2006" xmlns:o="urn:schemas-microsoft-com:office:office" xmlns:r="http://schemas.openxmlformats.org/officeDocument/2006/relationships" xmlns:m="http://schemas.openxmlformats.org/officeDocument/2006/math" xmlns:v="urn:schemas-microsoft-com:vml" xmlns:wp14="http://schemas.microsoft.com/office/word/2010/wordprocessingDrawing" xmlns:wp="http://schemas.openxmlformats.org/drawingml/2006/wordprocessingDrawing" xmlns:w10="urn:schemas-microsoft-com:office:word" xmlns:w="http://schemas.openxmlformats.org/wordprocessingml/2006/main" xmlns:w14="http://schemas.microsoft.com/office/word/2010/wordml" xmlns:w15="http://schemas.microsoft.com/office/word/2012/wordml" xmlns:wpg="http://schemas.microsoft.com/office/word/2010/wordprocessingGroup" xmlns:wpi="http://schemas.microsoft.com/office/word/2010/wordprocessingInk" xmlns:wne="http://schemas.microsoft.com/office/word/2006/wordml" xmlns:wps="http://schemas.microsoft.com/office/word/2010/wordprocessingShape" mc:Ignorable="w14 w15 wp14">
+<w:document xmlns:wpc="http://schemas.microsoft.com/office/word/2010/wordprocessingCanvas" xmlns:cx="http://schemas.microsoft.com/office/drawing/2014/chartex" xmlns:cx1="http://schemas.microsoft.com/office/drawing/2015/9/8/chartex" xmlns:cx2="http://schemas.microsoft.com/office/drawing/2015/10/21/chartex" xmlns:cx3="http://schemas.microsoft.com/office/drawing/2016/5/9/chartex" xmlns:cx4="http://schemas.microsoft.com/office/drawing/2016/5/10/chartex" xmlns:cx5="http://schemas.microsoft.com/office/drawing/2016/5/11/chartex" xmlns:mc="http://schemas.openxmlformats.org/markup-compatibility/2006" xmlns:o="urn:schemas-microsoft-com:office:office" xmlns:r="http://schemas.openxmlformats.org/officeDocument/2006/relationships" xmlns:m="http://schemas.openxmlformats.org/officeDocument/2006/math" xmlns:v="urn:schemas-microsoft-com:vml" xmlns:wp14="http://schemas.microsoft.com/office/word/2010/wordprocessingDrawing" xmlns:wp="http://schemas.openxmlformats.org/drawingml/2006/wordprocessingDrawing" xmlns:w10="urn:schemas-microsoft-com:office:word" xmlns:w="http://schemas.openxmlformats.org/wordprocessingml/2006/main" xmlns:w14="http://schemas.microsoft.com/office/word/2010/wordml" xmlns:w15="http://schemas.microsoft.com/office/word/2012/wordml" xmlns:w16se="http://schemas.microsoft.com/office/word/2015/wordml/symex" xmlns:wpg="http://schemas.microsoft.com/office/word/2010/wordprocessingGroup" xmlns:wpi="http://schemas.microsoft.com/office/word/2010/wordprocessingInk" xmlns:wne="http://schemas.microsoft.com/office/word/2006/wordml" xmlns:wps="http://schemas.microsoft.com/office/word/2010/wordprocessingShape" mc:Ignorable="w14 w15 w16se wp14">
   <w:body>
     <w:p>
       <w:pPr>
@@ -121,8 +121,6 @@
           <w:szCs w:val="40"/>
         </w:rPr>
       </w:pPr>
-      <w:bookmarkStart w:id="0" w:name="_GoBack"/>
-      <w:bookmarkEnd w:id="0"/>
       <w:r>
         <w:rPr>
           <w:b/>
@@ -168,7 +166,6 @@
         <w:t>Stakeholder Analysis – Homebuilding</w:t>
       </w:r>
     </w:p>
-    <w:p/>
     <w:p>
       <w:pPr>
         <w:sectPr>
@@ -180,10 +177,1281 @@
         </w:sectPr>
       </w:pPr>
     </w:p>
+    <w:p>
+      <w:pPr>
+        <w:rPr>
+          <w:b/>
+          <w:u w:val="single"/>
+        </w:rPr>
+      </w:pPr>
+      <w:r>
+        <w:rPr>
+          <w:b/>
+          <w:u w:val="single"/>
+        </w:rPr>
+        <w:lastRenderedPageBreak/>
+        <w:t>ASSIGNMENT:</w:t>
+      </w:r>
+    </w:p>
+    <w:p/>
+    <w:p>
+      <w:r>
+        <w:t xml:space="preserve">Using what you have learned through your readings, </w:t>
+      </w:r>
+      <w:proofErr w:type="spellStart"/>
+      <w:r>
+        <w:t>powerpoints</w:t>
+      </w:r>
+      <w:proofErr w:type="spellEnd"/>
+      <w:r>
+        <w:t xml:space="preserve"> and Pea Patch assignment, create a Stakeholder Analysis for the Homebuilding project.</w:t>
+      </w:r>
+    </w:p>
+    <w:p/>
+    <w:p>
+      <w:r>
+        <w:t>ANSWER</w:t>
+      </w:r>
+      <w:r>
+        <w:t xml:space="preserve"> 1</w:t>
+      </w:r>
+      <w:r>
+        <w:t>:</w:t>
+      </w:r>
+    </w:p>
+    <w:p/>
+    <w:p>
+      <w:pPr>
+        <w:jc w:val="center"/>
+        <w:rPr>
+          <w:b/>
+          <w:sz w:val="32"/>
+          <w:szCs w:val="32"/>
+        </w:rPr>
+      </w:pPr>
+      <w:r>
+        <w:rPr>
+          <w:b/>
+          <w:sz w:val="32"/>
+          <w:szCs w:val="32"/>
+        </w:rPr>
+        <w:t>Influence/Impact Matrix</w:t>
+      </w:r>
+    </w:p>
+    <w:p/>
+    <w:tbl>
+      <w:tblPr>
+        <w:tblW w:w="0" w:type="auto"/>
+        <w:jc w:val="center"/>
+        <w:tblCellMar>
+          <w:left w:w="0" w:type="dxa"/>
+          <w:right w:w="0" w:type="dxa"/>
+        </w:tblCellMar>
+        <w:tblLook w:val="04A0" w:firstRow="1" w:lastRow="0" w:firstColumn="1" w:lastColumn="0" w:noHBand="0" w:noVBand="1"/>
+      </w:tblPr>
+      <w:tblGrid>
+        <w:gridCol w:w="2150"/>
+        <w:gridCol w:w="2070"/>
+        <w:gridCol w:w="2066"/>
+        <w:gridCol w:w="1950"/>
+      </w:tblGrid>
+      <w:tr>
+        <w:trPr>
+          <w:cantSplit/>
+          <w:trHeight w:val="551"/>
+          <w:jc w:val="center"/>
+        </w:trPr>
+        <w:tc>
+          <w:tcPr>
+            <w:tcW w:w="2150" w:type="dxa"/>
+            <w:tcBorders>
+              <w:top w:val="single" w:sz="8" w:space="0" w:color="FFFFFF"/>
+              <w:left w:val="single" w:sz="8" w:space="0" w:color="FFFFFF"/>
+              <w:bottom w:val="single" w:sz="24" w:space="0" w:color="FFFFFF"/>
+              <w:right w:val="single" w:sz="8" w:space="0" w:color="FFFFFF"/>
+            </w:tcBorders>
+            <w:shd w:val="clear" w:color="auto" w:fill="8064A2"/>
+            <w:tcMar>
+              <w:top w:w="15" w:type="dxa"/>
+              <w:left w:w="77" w:type="dxa"/>
+              <w:bottom w:w="0" w:type="dxa"/>
+              <w:right w:w="77" w:type="dxa"/>
+            </w:tcMar>
+            <w:hideMark/>
+          </w:tcPr>
+          <w:p/>
+        </w:tc>
+        <w:tc>
+          <w:tcPr>
+            <w:tcW w:w="2070" w:type="dxa"/>
+            <w:tcBorders>
+              <w:top w:val="single" w:sz="8" w:space="0" w:color="FFFFFF"/>
+              <w:left w:val="single" w:sz="8" w:space="0" w:color="FFFFFF"/>
+              <w:bottom w:val="single" w:sz="24" w:space="0" w:color="FFFFFF"/>
+              <w:right w:val="single" w:sz="8" w:space="0" w:color="FFFFFF"/>
+            </w:tcBorders>
+            <w:shd w:val="clear" w:color="auto" w:fill="8064A2"/>
+            <w:tcMar>
+              <w:top w:w="15" w:type="dxa"/>
+              <w:left w:w="77" w:type="dxa"/>
+              <w:bottom w:w="0" w:type="dxa"/>
+              <w:right w:w="77" w:type="dxa"/>
+            </w:tcMar>
+            <w:hideMark/>
+          </w:tcPr>
+          <w:p>
+            <w:r>
+              <w:rPr>
+                <w:b/>
+                <w:bCs/>
+              </w:rPr>
+              <w:t>Husband</w:t>
+            </w:r>
+          </w:p>
+        </w:tc>
+        <w:tc>
+          <w:tcPr>
+            <w:tcW w:w="2066" w:type="dxa"/>
+            <w:tcBorders>
+              <w:top w:val="single" w:sz="8" w:space="0" w:color="FFFFFF"/>
+              <w:left w:val="single" w:sz="8" w:space="0" w:color="FFFFFF"/>
+              <w:bottom w:val="single" w:sz="24" w:space="0" w:color="FFFFFF"/>
+              <w:right w:val="single" w:sz="8" w:space="0" w:color="FFFFFF"/>
+            </w:tcBorders>
+            <w:shd w:val="clear" w:color="auto" w:fill="8064A2"/>
+            <w:tcMar>
+              <w:top w:w="15" w:type="dxa"/>
+              <w:left w:w="77" w:type="dxa"/>
+              <w:bottom w:w="0" w:type="dxa"/>
+              <w:right w:w="77" w:type="dxa"/>
+            </w:tcMar>
+            <w:hideMark/>
+          </w:tcPr>
+          <w:p>
+            <w:r>
+              <w:rPr>
+                <w:b/>
+                <w:bCs/>
+              </w:rPr>
+              <w:t>Wife</w:t>
+            </w:r>
+          </w:p>
+        </w:tc>
+        <w:tc>
+          <w:tcPr>
+            <w:tcW w:w="1950" w:type="dxa"/>
+            <w:tcBorders>
+              <w:top w:val="single" w:sz="8" w:space="0" w:color="FFFFFF"/>
+              <w:left w:val="single" w:sz="8" w:space="0" w:color="FFFFFF"/>
+              <w:bottom w:val="single" w:sz="24" w:space="0" w:color="FFFFFF"/>
+              <w:right w:val="single" w:sz="8" w:space="0" w:color="FFFFFF"/>
+            </w:tcBorders>
+            <w:shd w:val="clear" w:color="auto" w:fill="8064A2"/>
+            <w:tcMar>
+              <w:top w:w="15" w:type="dxa"/>
+              <w:left w:w="77" w:type="dxa"/>
+              <w:bottom w:w="0" w:type="dxa"/>
+              <w:right w:w="77" w:type="dxa"/>
+            </w:tcMar>
+            <w:hideMark/>
+          </w:tcPr>
+          <w:p>
+            <w:r>
+              <w:rPr>
+                <w:b/>
+                <w:bCs/>
+              </w:rPr>
+              <w:t>Project Manager</w:t>
+            </w:r>
+          </w:p>
+        </w:tc>
+      </w:tr>
+      <w:tr>
+        <w:trPr>
+          <w:cantSplit/>
+          <w:trHeight w:val="1438"/>
+          <w:jc w:val="center"/>
+        </w:trPr>
+        <w:tc>
+          <w:tcPr>
+            <w:tcW w:w="2150" w:type="dxa"/>
+            <w:tcBorders>
+              <w:top w:val="single" w:sz="24" w:space="0" w:color="FFFFFF"/>
+              <w:left w:val="single" w:sz="8" w:space="0" w:color="FFFFFF"/>
+              <w:bottom w:val="single" w:sz="8" w:space="0" w:color="FFFFFF"/>
+              <w:right w:val="single" w:sz="8" w:space="0" w:color="FFFFFF"/>
+            </w:tcBorders>
+            <w:shd w:val="clear" w:color="auto" w:fill="8064A2"/>
+            <w:tcMar>
+              <w:top w:w="15" w:type="dxa"/>
+              <w:left w:w="77" w:type="dxa"/>
+              <w:bottom w:w="0" w:type="dxa"/>
+              <w:right w:w="77" w:type="dxa"/>
+            </w:tcMar>
+            <w:hideMark/>
+          </w:tcPr>
+          <w:p>
+            <w:pPr>
+              <w:jc w:val="center"/>
+            </w:pPr>
+            <w:r>
+              <w:rPr>
+                <w:b/>
+                <w:bCs/>
+              </w:rPr>
+              <w:t>Husband</w:t>
+            </w:r>
+          </w:p>
+        </w:tc>
+        <w:tc>
+          <w:tcPr>
+            <w:tcW w:w="2070" w:type="dxa"/>
+            <w:tcBorders>
+              <w:top w:val="single" w:sz="24" w:space="0" w:color="FFFFFF"/>
+              <w:left w:val="single" w:sz="8" w:space="0" w:color="FFFFFF"/>
+              <w:bottom w:val="single" w:sz="8" w:space="0" w:color="FFFFFF"/>
+              <w:right w:val="single" w:sz="8" w:space="0" w:color="FFFFFF"/>
+            </w:tcBorders>
+            <w:shd w:val="clear" w:color="auto" w:fill="7F7F7F"/>
+            <w:tcMar>
+              <w:top w:w="15" w:type="dxa"/>
+              <w:left w:w="77" w:type="dxa"/>
+              <w:bottom w:w="0" w:type="dxa"/>
+              <w:right w:w="77" w:type="dxa"/>
+            </w:tcMar>
+            <w:hideMark/>
+          </w:tcPr>
+          <w:p>
+            <w:pPr>
+              <w:rPr>
+                <w:sz w:val="20"/>
+                <w:szCs w:val="20"/>
+              </w:rPr>
+            </w:pPr>
+            <w:r>
+              <w:rPr>
+                <w:sz w:val="20"/>
+                <w:szCs w:val="20"/>
+              </w:rPr>
+              <w:t> </w:t>
+            </w:r>
+          </w:p>
+        </w:tc>
+        <w:tc>
+          <w:tcPr>
+            <w:tcW w:w="2066" w:type="dxa"/>
+            <w:tcBorders>
+              <w:top w:val="single" w:sz="24" w:space="0" w:color="FFFFFF"/>
+              <w:left w:val="single" w:sz="8" w:space="0" w:color="FFFFFF"/>
+              <w:bottom w:val="single" w:sz="8" w:space="0" w:color="FFFFFF"/>
+              <w:right w:val="single" w:sz="8" w:space="0" w:color="FFFFFF"/>
+            </w:tcBorders>
+            <w:shd w:val="clear" w:color="auto" w:fill="F2F2F2"/>
+            <w:tcMar>
+              <w:top w:w="15" w:type="dxa"/>
+              <w:left w:w="77" w:type="dxa"/>
+              <w:bottom w:w="0" w:type="dxa"/>
+              <w:right w:w="77" w:type="dxa"/>
+            </w:tcMar>
+            <w:hideMark/>
+          </w:tcPr>
+          <w:p>
+            <w:pPr>
+              <w:rPr>
+                <w:sz w:val="20"/>
+                <w:szCs w:val="20"/>
+              </w:rPr>
+            </w:pPr>
+            <w:r>
+              <w:rPr>
+                <w:sz w:val="20"/>
+                <w:szCs w:val="20"/>
+              </w:rPr>
+              <w:t>Makes all design decisions. Primary source for functional requirements</w:t>
+            </w:r>
+            <w:r>
+              <w:rPr>
+                <w:sz w:val="20"/>
+                <w:szCs w:val="20"/>
+              </w:rPr>
+              <w:t>. Provides major layout requirements.</w:t>
+            </w:r>
+          </w:p>
+        </w:tc>
+        <w:tc>
+          <w:tcPr>
+            <w:tcW w:w="1950" w:type="dxa"/>
+            <w:tcBorders>
+              <w:top w:val="single" w:sz="24" w:space="0" w:color="FFFFFF"/>
+              <w:left w:val="single" w:sz="8" w:space="0" w:color="FFFFFF"/>
+              <w:bottom w:val="single" w:sz="8" w:space="0" w:color="FFFFFF"/>
+              <w:right w:val="single" w:sz="8" w:space="0" w:color="FFFFFF"/>
+            </w:tcBorders>
+            <w:shd w:val="clear" w:color="auto" w:fill="F2F2F2"/>
+            <w:tcMar>
+              <w:top w:w="15" w:type="dxa"/>
+              <w:left w:w="77" w:type="dxa"/>
+              <w:bottom w:w="0" w:type="dxa"/>
+              <w:right w:w="77" w:type="dxa"/>
+            </w:tcMar>
+          </w:tcPr>
+          <w:p>
+            <w:pPr>
+              <w:rPr>
+                <w:sz w:val="20"/>
+                <w:szCs w:val="20"/>
+              </w:rPr>
+            </w:pPr>
+            <w:r>
+              <w:rPr>
+                <w:sz w:val="20"/>
+                <w:szCs w:val="20"/>
+              </w:rPr>
+              <w:t>Implements the project. Schedules work, observes budget, reports progress, resolves issues.</w:t>
+            </w:r>
+          </w:p>
+        </w:tc>
+      </w:tr>
+      <w:tr>
+        <w:trPr>
+          <w:cantSplit/>
+          <w:trHeight w:val="1438"/>
+          <w:jc w:val="center"/>
+        </w:trPr>
+        <w:tc>
+          <w:tcPr>
+            <w:tcW w:w="2150" w:type="dxa"/>
+            <w:tcBorders>
+              <w:top w:val="single" w:sz="8" w:space="0" w:color="FFFFFF"/>
+              <w:left w:val="single" w:sz="8" w:space="0" w:color="FFFFFF"/>
+              <w:bottom w:val="single" w:sz="8" w:space="0" w:color="FFFFFF"/>
+              <w:right w:val="single" w:sz="8" w:space="0" w:color="FFFFFF"/>
+            </w:tcBorders>
+            <w:shd w:val="clear" w:color="auto" w:fill="8064A2"/>
+            <w:tcMar>
+              <w:top w:w="15" w:type="dxa"/>
+              <w:left w:w="77" w:type="dxa"/>
+              <w:bottom w:w="0" w:type="dxa"/>
+              <w:right w:w="77" w:type="dxa"/>
+            </w:tcMar>
+            <w:hideMark/>
+          </w:tcPr>
+          <w:p>
+            <w:pPr>
+              <w:jc w:val="center"/>
+            </w:pPr>
+            <w:r>
+              <w:rPr>
+                <w:b/>
+                <w:bCs/>
+              </w:rPr>
+              <w:t>Wife</w:t>
+            </w:r>
+          </w:p>
+        </w:tc>
+        <w:tc>
+          <w:tcPr>
+            <w:tcW w:w="2070" w:type="dxa"/>
+            <w:tcBorders>
+              <w:top w:val="single" w:sz="8" w:space="0" w:color="FFFFFF"/>
+              <w:left w:val="single" w:sz="8" w:space="0" w:color="FFFFFF"/>
+              <w:bottom w:val="single" w:sz="8" w:space="0" w:color="FFFFFF"/>
+              <w:right w:val="single" w:sz="8" w:space="0" w:color="FFFFFF"/>
+            </w:tcBorders>
+            <w:shd w:val="clear" w:color="auto" w:fill="D9D9D9"/>
+            <w:tcMar>
+              <w:top w:w="15" w:type="dxa"/>
+              <w:left w:w="77" w:type="dxa"/>
+              <w:bottom w:w="0" w:type="dxa"/>
+              <w:right w:w="77" w:type="dxa"/>
+            </w:tcMar>
+            <w:hideMark/>
+          </w:tcPr>
+          <w:p>
+            <w:pPr>
+              <w:rPr>
+                <w:sz w:val="20"/>
+                <w:szCs w:val="20"/>
+              </w:rPr>
+            </w:pPr>
+            <w:r>
+              <w:rPr>
+                <w:sz w:val="20"/>
+                <w:szCs w:val="20"/>
+              </w:rPr>
+              <w:t>Does everything I tell him to do. Makes all technical decision.</w:t>
+            </w:r>
+            <w:r>
+              <w:rPr>
+                <w:sz w:val="20"/>
+                <w:szCs w:val="20"/>
+              </w:rPr>
+              <w:t xml:space="preserve"> His goal in life is to do what I say.</w:t>
+            </w:r>
+          </w:p>
+        </w:tc>
+        <w:tc>
+          <w:tcPr>
+            <w:tcW w:w="2066" w:type="dxa"/>
+            <w:tcBorders>
+              <w:top w:val="single" w:sz="8" w:space="0" w:color="FFFFFF"/>
+              <w:left w:val="single" w:sz="8" w:space="0" w:color="FFFFFF"/>
+              <w:bottom w:val="single" w:sz="8" w:space="0" w:color="FFFFFF"/>
+              <w:right w:val="single" w:sz="8" w:space="0" w:color="FFFFFF"/>
+            </w:tcBorders>
+            <w:shd w:val="clear" w:color="auto" w:fill="7F7F7F"/>
+            <w:tcMar>
+              <w:top w:w="15" w:type="dxa"/>
+              <w:left w:w="77" w:type="dxa"/>
+              <w:bottom w:w="0" w:type="dxa"/>
+              <w:right w:w="77" w:type="dxa"/>
+            </w:tcMar>
+            <w:hideMark/>
+          </w:tcPr>
+          <w:p>
+            <w:pPr>
+              <w:rPr>
+                <w:sz w:val="20"/>
+                <w:szCs w:val="20"/>
+              </w:rPr>
+            </w:pPr>
+          </w:p>
+        </w:tc>
+        <w:tc>
+          <w:tcPr>
+            <w:tcW w:w="1950" w:type="dxa"/>
+            <w:tcBorders>
+              <w:top w:val="single" w:sz="8" w:space="0" w:color="FFFFFF"/>
+              <w:left w:val="single" w:sz="8" w:space="0" w:color="FFFFFF"/>
+              <w:bottom w:val="single" w:sz="8" w:space="0" w:color="FFFFFF"/>
+              <w:right w:val="single" w:sz="8" w:space="0" w:color="FFFFFF"/>
+            </w:tcBorders>
+            <w:shd w:val="clear" w:color="auto" w:fill="D9D9D9"/>
+            <w:tcMar>
+              <w:top w:w="15" w:type="dxa"/>
+              <w:left w:w="77" w:type="dxa"/>
+              <w:bottom w:w="0" w:type="dxa"/>
+              <w:right w:w="77" w:type="dxa"/>
+            </w:tcMar>
+          </w:tcPr>
+          <w:p>
+            <w:pPr>
+              <w:rPr>
+                <w:sz w:val="20"/>
+                <w:szCs w:val="20"/>
+              </w:rPr>
+            </w:pPr>
+            <w:r>
+              <w:rPr>
+                <w:sz w:val="20"/>
+                <w:szCs w:val="20"/>
+              </w:rPr>
+              <w:t>Works on the project to help husband in planning and coordinating work on the build sight.</w:t>
+            </w:r>
+          </w:p>
+        </w:tc>
+      </w:tr>
+      <w:tr>
+        <w:trPr>
+          <w:cantSplit/>
+          <w:trHeight w:val="1438"/>
+          <w:jc w:val="center"/>
+        </w:trPr>
+        <w:tc>
+          <w:tcPr>
+            <w:tcW w:w="2150" w:type="dxa"/>
+            <w:tcBorders>
+              <w:top w:val="single" w:sz="8" w:space="0" w:color="FFFFFF"/>
+              <w:left w:val="single" w:sz="8" w:space="0" w:color="FFFFFF"/>
+              <w:bottom w:val="single" w:sz="8" w:space="0" w:color="FFFFFF"/>
+              <w:right w:val="single" w:sz="8" w:space="0" w:color="FFFFFF"/>
+            </w:tcBorders>
+            <w:shd w:val="clear" w:color="auto" w:fill="8064A2"/>
+            <w:tcMar>
+              <w:top w:w="15" w:type="dxa"/>
+              <w:left w:w="77" w:type="dxa"/>
+              <w:bottom w:w="0" w:type="dxa"/>
+              <w:right w:w="77" w:type="dxa"/>
+            </w:tcMar>
+            <w:hideMark/>
+          </w:tcPr>
+          <w:p>
+            <w:pPr>
+              <w:jc w:val="center"/>
+            </w:pPr>
+            <w:r>
+              <w:rPr>
+                <w:b/>
+                <w:bCs/>
+              </w:rPr>
+              <w:t>Project Manager</w:t>
+            </w:r>
+          </w:p>
+        </w:tc>
+        <w:tc>
+          <w:tcPr>
+            <w:tcW w:w="2070" w:type="dxa"/>
+            <w:tcBorders>
+              <w:top w:val="single" w:sz="8" w:space="0" w:color="FFFFFF"/>
+              <w:left w:val="single" w:sz="8" w:space="0" w:color="FFFFFF"/>
+              <w:bottom w:val="single" w:sz="8" w:space="0" w:color="FFFFFF"/>
+              <w:right w:val="single" w:sz="8" w:space="0" w:color="FFFFFF"/>
+            </w:tcBorders>
+            <w:shd w:val="clear" w:color="auto" w:fill="F2F2F2"/>
+            <w:tcMar>
+              <w:top w:w="15" w:type="dxa"/>
+              <w:left w:w="77" w:type="dxa"/>
+              <w:bottom w:w="0" w:type="dxa"/>
+              <w:right w:w="77" w:type="dxa"/>
+            </w:tcMar>
+          </w:tcPr>
+          <w:p>
+            <w:pPr>
+              <w:rPr>
+                <w:sz w:val="20"/>
+                <w:szCs w:val="20"/>
+              </w:rPr>
+            </w:pPr>
+            <w:r>
+              <w:rPr>
+                <w:sz w:val="20"/>
+                <w:szCs w:val="20"/>
+              </w:rPr>
+              <w:t>Makes all technical decisions. Can be talked to on sizing requirements. Provides and controls budget. Closely watches schedule. May influence wife</w:t>
+            </w:r>
+          </w:p>
+        </w:tc>
+        <w:tc>
+          <w:tcPr>
+            <w:tcW w:w="2066" w:type="dxa"/>
+            <w:tcBorders>
+              <w:top w:val="single" w:sz="8" w:space="0" w:color="FFFFFF"/>
+              <w:left w:val="single" w:sz="8" w:space="0" w:color="FFFFFF"/>
+              <w:bottom w:val="single" w:sz="8" w:space="0" w:color="FFFFFF"/>
+              <w:right w:val="single" w:sz="8" w:space="0" w:color="FFFFFF"/>
+            </w:tcBorders>
+            <w:shd w:val="clear" w:color="auto" w:fill="F2F2F2"/>
+            <w:tcMar>
+              <w:top w:w="15" w:type="dxa"/>
+              <w:left w:w="77" w:type="dxa"/>
+              <w:bottom w:w="0" w:type="dxa"/>
+              <w:right w:w="77" w:type="dxa"/>
+            </w:tcMar>
+          </w:tcPr>
+          <w:p>
+            <w:pPr>
+              <w:rPr>
+                <w:sz w:val="20"/>
+                <w:szCs w:val="20"/>
+              </w:rPr>
+            </w:pPr>
+            <w:r>
+              <w:rPr>
+                <w:sz w:val="20"/>
+                <w:szCs w:val="20"/>
+              </w:rPr>
+              <w:t>Provides requirements that often need clarifications. Heavily influences husband</w:t>
+            </w:r>
+            <w:bookmarkStart w:id="0" w:name="_GoBack"/>
+            <w:bookmarkEnd w:id="0"/>
+            <w:r>
+              <w:rPr>
+                <w:sz w:val="20"/>
+                <w:szCs w:val="20"/>
+              </w:rPr>
+              <w:t>.</w:t>
+            </w:r>
+          </w:p>
+        </w:tc>
+        <w:tc>
+          <w:tcPr>
+            <w:tcW w:w="1950" w:type="dxa"/>
+            <w:tcBorders>
+              <w:top w:val="single" w:sz="8" w:space="0" w:color="FFFFFF"/>
+              <w:left w:val="single" w:sz="8" w:space="0" w:color="FFFFFF"/>
+              <w:bottom w:val="single" w:sz="8" w:space="0" w:color="FFFFFF"/>
+              <w:right w:val="single" w:sz="8" w:space="0" w:color="FFFFFF"/>
+            </w:tcBorders>
+            <w:shd w:val="clear" w:color="auto" w:fill="7F7F7F"/>
+            <w:tcMar>
+              <w:top w:w="15" w:type="dxa"/>
+              <w:left w:w="77" w:type="dxa"/>
+              <w:bottom w:w="0" w:type="dxa"/>
+              <w:right w:w="77" w:type="dxa"/>
+            </w:tcMar>
+            <w:hideMark/>
+          </w:tcPr>
+          <w:p>
+            <w:pPr>
+              <w:rPr>
+                <w:sz w:val="20"/>
+                <w:szCs w:val="20"/>
+              </w:rPr>
+            </w:pPr>
+          </w:p>
+        </w:tc>
+      </w:tr>
+    </w:tbl>
+    <w:p/>
+    <w:p>
+      <w:pPr>
+        <w:sectPr>
+          <w:pgSz w:w="15840" w:h="12240" w:orient="landscape" w:code="1"/>
+          <w:pgMar w:top="1728" w:right="1440" w:bottom="1728" w:left="1440" w:header="720" w:footer="720" w:gutter="0"/>
+          <w:cols w:space="720"/>
+          <w:titlePg/>
+          <w:docGrid w:linePitch="326"/>
+        </w:sectPr>
+      </w:pPr>
+    </w:p>
+    <w:p>
+      <w:r>
+        <w:lastRenderedPageBreak/>
+        <w:t>ANSWER 2:</w:t>
+      </w:r>
+    </w:p>
+    <w:p/>
+    <w:p>
+      <w:pPr>
+        <w:jc w:val="center"/>
+        <w:rPr>
+          <w:b/>
+          <w:sz w:val="32"/>
+          <w:szCs w:val="32"/>
+        </w:rPr>
+      </w:pPr>
+      <w:r>
+        <w:rPr>
+          <w:b/>
+          <w:sz w:val="32"/>
+          <w:szCs w:val="32"/>
+        </w:rPr>
+        <w:t>Stakeholder Management Plan</w:t>
+      </w:r>
+    </w:p>
+    <w:tbl>
+      <w:tblPr>
+        <w:tblW w:w="13230" w:type="dxa"/>
+        <w:tblInd w:w="80" w:type="dxa"/>
+        <w:tblCellMar>
+          <w:left w:w="0" w:type="dxa"/>
+          <w:right w:w="0" w:type="dxa"/>
+        </w:tblCellMar>
+        <w:tblLook w:val="0420" w:firstRow="1" w:lastRow="0" w:firstColumn="0" w:lastColumn="0" w:noHBand="0" w:noVBand="1"/>
+      </w:tblPr>
+      <w:tblGrid>
+        <w:gridCol w:w="2160"/>
+        <w:gridCol w:w="1890"/>
+        <w:gridCol w:w="1980"/>
+        <w:gridCol w:w="3510"/>
+        <w:gridCol w:w="3690"/>
+      </w:tblGrid>
+      <w:tr>
+        <w:trPr>
+          <w:cantSplit/>
+          <w:trHeight w:val="840"/>
+        </w:trPr>
+        <w:tc>
+          <w:tcPr>
+            <w:tcW w:w="2160" w:type="dxa"/>
+            <w:tcBorders>
+              <w:top w:val="single" w:sz="8" w:space="0" w:color="FFFFFF"/>
+              <w:left w:val="single" w:sz="8" w:space="0" w:color="FFFFFF"/>
+              <w:bottom w:val="single" w:sz="24" w:space="0" w:color="FFFFFF"/>
+              <w:right w:val="single" w:sz="8" w:space="0" w:color="FFFFFF"/>
+            </w:tcBorders>
+            <w:shd w:val="clear" w:color="auto" w:fill="604A7B"/>
+            <w:tcMar>
+              <w:top w:w="72" w:type="dxa"/>
+              <w:left w:w="144" w:type="dxa"/>
+              <w:bottom w:w="72" w:type="dxa"/>
+              <w:right w:w="144" w:type="dxa"/>
+            </w:tcMar>
+            <w:vAlign w:val="center"/>
+            <w:hideMark/>
+          </w:tcPr>
+          <w:p>
+            <w:pPr>
+              <w:spacing w:before="100" w:beforeAutospacing="1" w:after="100" w:afterAutospacing="1"/>
+            </w:pPr>
+            <w:r>
+              <w:rPr>
+                <w:b/>
+                <w:bCs/>
+              </w:rPr>
+              <w:t>Stakeholder</w:t>
+            </w:r>
+          </w:p>
+        </w:tc>
+        <w:tc>
+          <w:tcPr>
+            <w:tcW w:w="1890" w:type="dxa"/>
+            <w:tcBorders>
+              <w:top w:val="single" w:sz="8" w:space="0" w:color="FFFFFF"/>
+              <w:left w:val="single" w:sz="8" w:space="0" w:color="FFFFFF"/>
+              <w:bottom w:val="single" w:sz="24" w:space="0" w:color="FFFFFF"/>
+              <w:right w:val="single" w:sz="8" w:space="0" w:color="FFFFFF"/>
+            </w:tcBorders>
+            <w:shd w:val="clear" w:color="auto" w:fill="604A7B"/>
+            <w:tcMar>
+              <w:top w:w="72" w:type="dxa"/>
+              <w:left w:w="144" w:type="dxa"/>
+              <w:bottom w:w="72" w:type="dxa"/>
+              <w:right w:w="144" w:type="dxa"/>
+            </w:tcMar>
+            <w:vAlign w:val="center"/>
+            <w:hideMark/>
+          </w:tcPr>
+          <w:p>
+            <w:pPr>
+              <w:spacing w:before="100" w:beforeAutospacing="1" w:after="100" w:afterAutospacing="1"/>
+            </w:pPr>
+            <w:r>
+              <w:rPr>
+                <w:b/>
+                <w:bCs/>
+              </w:rPr>
+              <w:t>Interest / Impact Response</w:t>
+            </w:r>
+          </w:p>
+        </w:tc>
+        <w:tc>
+          <w:tcPr>
+            <w:tcW w:w="1980" w:type="dxa"/>
+            <w:tcBorders>
+              <w:top w:val="single" w:sz="8" w:space="0" w:color="FFFFFF"/>
+              <w:left w:val="single" w:sz="8" w:space="0" w:color="FFFFFF"/>
+              <w:bottom w:val="single" w:sz="24" w:space="0" w:color="FFFFFF"/>
+              <w:right w:val="single" w:sz="8" w:space="0" w:color="FFFFFF"/>
+            </w:tcBorders>
+            <w:shd w:val="clear" w:color="auto" w:fill="604A7B"/>
+            <w:tcMar>
+              <w:top w:w="72" w:type="dxa"/>
+              <w:left w:w="144" w:type="dxa"/>
+              <w:bottom w:w="72" w:type="dxa"/>
+              <w:right w:w="144" w:type="dxa"/>
+            </w:tcMar>
+            <w:vAlign w:val="center"/>
+            <w:hideMark/>
+          </w:tcPr>
+          <w:p>
+            <w:pPr>
+              <w:spacing w:before="100" w:beforeAutospacing="1" w:after="100" w:afterAutospacing="1"/>
+            </w:pPr>
+            <w:r>
+              <w:rPr>
+                <w:b/>
+                <w:bCs/>
+              </w:rPr>
+              <w:t>Current / Desired Posture</w:t>
+            </w:r>
+          </w:p>
+        </w:tc>
+        <w:tc>
+          <w:tcPr>
+            <w:tcW w:w="3510" w:type="dxa"/>
+            <w:tcBorders>
+              <w:top w:val="single" w:sz="8" w:space="0" w:color="FFFFFF"/>
+              <w:left w:val="single" w:sz="8" w:space="0" w:color="FFFFFF"/>
+              <w:bottom w:val="single" w:sz="24" w:space="0" w:color="FFFFFF"/>
+              <w:right w:val="single" w:sz="8" w:space="0" w:color="FFFFFF"/>
+            </w:tcBorders>
+            <w:shd w:val="clear" w:color="auto" w:fill="604A7B"/>
+            <w:tcMar>
+              <w:top w:w="72" w:type="dxa"/>
+              <w:left w:w="144" w:type="dxa"/>
+              <w:bottom w:w="72" w:type="dxa"/>
+              <w:right w:w="144" w:type="dxa"/>
+            </w:tcMar>
+            <w:vAlign w:val="center"/>
+            <w:hideMark/>
+          </w:tcPr>
+          <w:p>
+            <w:pPr>
+              <w:spacing w:before="100" w:beforeAutospacing="1" w:after="100" w:afterAutospacing="1"/>
+            </w:pPr>
+            <w:r>
+              <w:rPr>
+                <w:b/>
+                <w:bCs/>
+              </w:rPr>
+              <w:t>Awareness</w:t>
+            </w:r>
+          </w:p>
+        </w:tc>
+        <w:tc>
+          <w:tcPr>
+            <w:tcW w:w="3690" w:type="dxa"/>
+            <w:tcBorders>
+              <w:top w:val="single" w:sz="8" w:space="0" w:color="FFFFFF"/>
+              <w:left w:val="single" w:sz="8" w:space="0" w:color="FFFFFF"/>
+              <w:bottom w:val="single" w:sz="24" w:space="0" w:color="FFFFFF"/>
+              <w:right w:val="single" w:sz="8" w:space="0" w:color="FFFFFF"/>
+            </w:tcBorders>
+            <w:shd w:val="clear" w:color="auto" w:fill="604A7B"/>
+            <w:tcMar>
+              <w:top w:w="72" w:type="dxa"/>
+              <w:left w:w="144" w:type="dxa"/>
+              <w:bottom w:w="72" w:type="dxa"/>
+              <w:right w:w="144" w:type="dxa"/>
+            </w:tcMar>
+            <w:vAlign w:val="center"/>
+            <w:hideMark/>
+          </w:tcPr>
+          <w:p>
+            <w:pPr>
+              <w:spacing w:before="100" w:beforeAutospacing="1" w:after="100" w:afterAutospacing="1"/>
+            </w:pPr>
+            <w:r>
+              <w:rPr>
+                <w:b/>
+                <w:bCs/>
+              </w:rPr>
+              <w:t>Engagement</w:t>
+            </w:r>
+          </w:p>
+        </w:tc>
+      </w:tr>
+      <w:tr>
+        <w:trPr>
+          <w:cantSplit/>
+          <w:trHeight w:val="1047"/>
+        </w:trPr>
+        <w:tc>
+          <w:tcPr>
+            <w:tcW w:w="2160" w:type="dxa"/>
+            <w:tcBorders>
+              <w:top w:val="single" w:sz="24" w:space="0" w:color="FFFFFF"/>
+              <w:left w:val="single" w:sz="8" w:space="0" w:color="FFFFFF"/>
+              <w:bottom w:val="single" w:sz="8" w:space="0" w:color="FFFFFF"/>
+              <w:right w:val="single" w:sz="8" w:space="0" w:color="FFFFFF"/>
+            </w:tcBorders>
+            <w:shd w:val="clear" w:color="auto" w:fill="D9D9D9"/>
+            <w:tcMar>
+              <w:top w:w="15" w:type="dxa"/>
+              <w:left w:w="89" w:type="dxa"/>
+              <w:bottom w:w="0" w:type="dxa"/>
+              <w:right w:w="89" w:type="dxa"/>
+            </w:tcMar>
+            <w:hideMark/>
+          </w:tcPr>
+          <w:p>
+            <w:pPr>
+              <w:spacing w:before="100" w:beforeAutospacing="1" w:after="100" w:afterAutospacing="1"/>
+            </w:pPr>
+            <w:r>
+              <w:t>Husband</w:t>
+            </w:r>
+          </w:p>
+        </w:tc>
+        <w:tc>
+          <w:tcPr>
+            <w:tcW w:w="1890" w:type="dxa"/>
+            <w:tcBorders>
+              <w:top w:val="single" w:sz="24" w:space="0" w:color="FFFFFF"/>
+              <w:left w:val="single" w:sz="8" w:space="0" w:color="FFFFFF"/>
+              <w:bottom w:val="single" w:sz="8" w:space="0" w:color="FFFFFF"/>
+              <w:right w:val="single" w:sz="8" w:space="0" w:color="FFFFFF"/>
+            </w:tcBorders>
+            <w:shd w:val="clear" w:color="auto" w:fill="D9D9D9"/>
+            <w:tcMar>
+              <w:top w:w="72" w:type="dxa"/>
+              <w:left w:w="144" w:type="dxa"/>
+              <w:bottom w:w="72" w:type="dxa"/>
+              <w:right w:w="144" w:type="dxa"/>
+            </w:tcMar>
+            <w:hideMark/>
+          </w:tcPr>
+          <w:p>
+            <w:pPr>
+              <w:spacing w:before="100" w:beforeAutospacing="1" w:after="100" w:afterAutospacing="1"/>
+            </w:pPr>
+            <w:r>
+              <w:t>Manage Closely</w:t>
+            </w:r>
+          </w:p>
+        </w:tc>
+        <w:tc>
+          <w:tcPr>
+            <w:tcW w:w="1980" w:type="dxa"/>
+            <w:tcBorders>
+              <w:top w:val="single" w:sz="24" w:space="0" w:color="FFFFFF"/>
+              <w:left w:val="single" w:sz="8" w:space="0" w:color="FFFFFF"/>
+              <w:bottom w:val="single" w:sz="8" w:space="0" w:color="FFFFFF"/>
+              <w:right w:val="single" w:sz="8" w:space="0" w:color="FFFFFF"/>
+            </w:tcBorders>
+            <w:shd w:val="clear" w:color="auto" w:fill="D9D9D9"/>
+            <w:tcMar>
+              <w:top w:w="72" w:type="dxa"/>
+              <w:left w:w="144" w:type="dxa"/>
+              <w:bottom w:w="72" w:type="dxa"/>
+              <w:right w:w="144" w:type="dxa"/>
+            </w:tcMar>
+            <w:hideMark/>
+          </w:tcPr>
+          <w:p>
+            <w:pPr>
+              <w:spacing w:before="100" w:beforeAutospacing="1" w:after="100" w:afterAutospacing="1"/>
+            </w:pPr>
+            <w:r>
+              <w:t>Proponent</w:t>
+            </w:r>
+          </w:p>
+        </w:tc>
+        <w:tc>
+          <w:tcPr>
+            <w:tcW w:w="3510" w:type="dxa"/>
+            <w:tcBorders>
+              <w:top w:val="single" w:sz="24" w:space="0" w:color="FFFFFF"/>
+              <w:left w:val="single" w:sz="8" w:space="0" w:color="FFFFFF"/>
+              <w:bottom w:val="single" w:sz="8" w:space="0" w:color="FFFFFF"/>
+              <w:right w:val="single" w:sz="8" w:space="0" w:color="FFFFFF"/>
+            </w:tcBorders>
+            <w:shd w:val="clear" w:color="auto" w:fill="D9D9D9"/>
+            <w:tcMar>
+              <w:top w:w="72" w:type="dxa"/>
+              <w:left w:w="144" w:type="dxa"/>
+              <w:bottom w:w="72" w:type="dxa"/>
+              <w:right w:w="144" w:type="dxa"/>
+            </w:tcMar>
+            <w:hideMark/>
+          </w:tcPr>
+          <w:p>
+            <w:pPr>
+              <w:spacing w:before="100" w:beforeAutospacing="1" w:after="100" w:afterAutospacing="1"/>
+            </w:pPr>
+            <w:r>
+              <w:rPr>
+                <w:b/>
+                <w:sz w:val="22"/>
+                <w:szCs w:val="22"/>
+              </w:rPr>
+              <w:t>Status:</w:t>
+            </w:r>
+            <w:r>
+              <w:rPr>
+                <w:sz w:val="22"/>
+                <w:szCs w:val="22"/>
+              </w:rPr>
+              <w:t xml:space="preserve"> </w:t>
+            </w:r>
+            <w:r>
+              <w:rPr>
+                <w:sz w:val="22"/>
+                <w:szCs w:val="22"/>
+              </w:rPr>
+              <w:t>Weekly Email</w:t>
+            </w:r>
+            <w:r>
+              <w:rPr>
+                <w:sz w:val="22"/>
+                <w:szCs w:val="22"/>
+              </w:rPr>
+              <w:br/>
+            </w:r>
+            <w:r>
+              <w:rPr>
+                <w:b/>
+                <w:sz w:val="22"/>
+                <w:szCs w:val="22"/>
+              </w:rPr>
+              <w:t>Decisions:</w:t>
+            </w:r>
+            <w:r>
+              <w:rPr>
+                <w:sz w:val="22"/>
+                <w:szCs w:val="22"/>
+              </w:rPr>
+              <w:t xml:space="preserve"> All</w:t>
+            </w:r>
+            <w:r>
+              <w:rPr>
+                <w:sz w:val="22"/>
+                <w:szCs w:val="22"/>
+              </w:rPr>
+              <w:br/>
+            </w:r>
+            <w:r>
+              <w:rPr>
+                <w:b/>
+                <w:sz w:val="22"/>
+                <w:szCs w:val="22"/>
+              </w:rPr>
+              <w:t>Issues:</w:t>
+            </w:r>
+            <w:r>
+              <w:rPr>
+                <w:sz w:val="22"/>
+                <w:szCs w:val="22"/>
+              </w:rPr>
+              <w:t xml:space="preserve"> All</w:t>
+            </w:r>
+          </w:p>
+        </w:tc>
+        <w:tc>
+          <w:tcPr>
+            <w:tcW w:w="3690" w:type="dxa"/>
+            <w:tcBorders>
+              <w:top w:val="single" w:sz="24" w:space="0" w:color="FFFFFF"/>
+              <w:left w:val="single" w:sz="8" w:space="0" w:color="FFFFFF"/>
+              <w:bottom w:val="single" w:sz="8" w:space="0" w:color="FFFFFF"/>
+              <w:right w:val="single" w:sz="8" w:space="0" w:color="FFFFFF"/>
+            </w:tcBorders>
+            <w:shd w:val="clear" w:color="auto" w:fill="D9D9D9"/>
+            <w:tcMar>
+              <w:top w:w="72" w:type="dxa"/>
+              <w:left w:w="144" w:type="dxa"/>
+              <w:bottom w:w="72" w:type="dxa"/>
+              <w:right w:w="144" w:type="dxa"/>
+            </w:tcMar>
+            <w:hideMark/>
+          </w:tcPr>
+          <w:p>
+            <w:pPr>
+              <w:spacing w:before="100" w:beforeAutospacing="1" w:after="100" w:afterAutospacing="1"/>
+            </w:pPr>
+            <w:r>
+              <w:rPr>
+                <w:b/>
+              </w:rPr>
+              <w:t>Development:</w:t>
+            </w:r>
+            <w:r>
+              <w:t xml:space="preserve"> ask for comments</w:t>
+            </w:r>
+            <w:r>
+              <w:br/>
+            </w:r>
+            <w:r>
+              <w:rPr>
+                <w:b/>
+              </w:rPr>
+              <w:t>Influence:</w:t>
+            </w:r>
+            <w:r>
+              <w:t xml:space="preserve"> Can influence wife</w:t>
+            </w:r>
+            <w:r>
+              <w:br/>
+            </w:r>
+            <w:r>
+              <w:rPr>
+                <w:b/>
+              </w:rPr>
+              <w:t>Acceptance:</w:t>
+            </w:r>
+            <w:r>
+              <w:t xml:space="preserve"> Invite to all events</w:t>
+            </w:r>
+          </w:p>
+        </w:tc>
+      </w:tr>
+      <w:tr>
+        <w:trPr>
+          <w:cantSplit/>
+          <w:trHeight w:val="1015"/>
+        </w:trPr>
+        <w:tc>
+          <w:tcPr>
+            <w:tcW w:w="2160" w:type="dxa"/>
+            <w:tcBorders>
+              <w:top w:val="single" w:sz="8" w:space="0" w:color="FFFFFF"/>
+              <w:left w:val="single" w:sz="8" w:space="0" w:color="FFFFFF"/>
+              <w:bottom w:val="single" w:sz="8" w:space="0" w:color="FFFFFF"/>
+              <w:right w:val="single" w:sz="8" w:space="0" w:color="FFFFFF"/>
+            </w:tcBorders>
+            <w:shd w:val="clear" w:color="auto" w:fill="F2F2F2"/>
+            <w:tcMar>
+              <w:top w:w="15" w:type="dxa"/>
+              <w:left w:w="89" w:type="dxa"/>
+              <w:bottom w:w="0" w:type="dxa"/>
+              <w:right w:w="89" w:type="dxa"/>
+            </w:tcMar>
+            <w:hideMark/>
+          </w:tcPr>
+          <w:p>
+            <w:pPr>
+              <w:spacing w:before="100" w:beforeAutospacing="1" w:after="100" w:afterAutospacing="1"/>
+            </w:pPr>
+            <w:r>
+              <w:t>Wife</w:t>
+            </w:r>
+          </w:p>
+        </w:tc>
+        <w:tc>
+          <w:tcPr>
+            <w:tcW w:w="1890" w:type="dxa"/>
+            <w:tcBorders>
+              <w:top w:val="single" w:sz="8" w:space="0" w:color="FFFFFF"/>
+              <w:left w:val="single" w:sz="8" w:space="0" w:color="FFFFFF"/>
+              <w:bottom w:val="single" w:sz="8" w:space="0" w:color="FFFFFF"/>
+              <w:right w:val="single" w:sz="8" w:space="0" w:color="FFFFFF"/>
+            </w:tcBorders>
+            <w:shd w:val="clear" w:color="auto" w:fill="F2F2F2"/>
+            <w:tcMar>
+              <w:top w:w="72" w:type="dxa"/>
+              <w:left w:w="144" w:type="dxa"/>
+              <w:bottom w:w="72" w:type="dxa"/>
+              <w:right w:w="144" w:type="dxa"/>
+            </w:tcMar>
+            <w:hideMark/>
+          </w:tcPr>
+          <w:p>
+            <w:pPr>
+              <w:spacing w:before="100" w:beforeAutospacing="1" w:after="100" w:afterAutospacing="1"/>
+            </w:pPr>
+            <w:r>
+              <w:t>Keep Satisfied</w:t>
+            </w:r>
+          </w:p>
+        </w:tc>
+        <w:tc>
+          <w:tcPr>
+            <w:tcW w:w="1980" w:type="dxa"/>
+            <w:tcBorders>
+              <w:top w:val="single" w:sz="8" w:space="0" w:color="FFFFFF"/>
+              <w:left w:val="single" w:sz="8" w:space="0" w:color="FFFFFF"/>
+              <w:bottom w:val="single" w:sz="8" w:space="0" w:color="FFFFFF"/>
+              <w:right w:val="single" w:sz="8" w:space="0" w:color="FFFFFF"/>
+            </w:tcBorders>
+            <w:shd w:val="clear" w:color="auto" w:fill="F2F2F2"/>
+            <w:tcMar>
+              <w:top w:w="72" w:type="dxa"/>
+              <w:left w:w="144" w:type="dxa"/>
+              <w:bottom w:w="72" w:type="dxa"/>
+              <w:right w:w="144" w:type="dxa"/>
+            </w:tcMar>
+            <w:hideMark/>
+          </w:tcPr>
+          <w:p>
+            <w:pPr>
+              <w:spacing w:before="100" w:beforeAutospacing="1" w:after="100" w:afterAutospacing="1"/>
+            </w:pPr>
+            <w:r>
+              <w:t>Proponent</w:t>
+            </w:r>
+          </w:p>
+        </w:tc>
+        <w:tc>
+          <w:tcPr>
+            <w:tcW w:w="3510" w:type="dxa"/>
+            <w:tcBorders>
+              <w:top w:val="single" w:sz="8" w:space="0" w:color="FFFFFF"/>
+              <w:left w:val="single" w:sz="8" w:space="0" w:color="FFFFFF"/>
+              <w:bottom w:val="single" w:sz="8" w:space="0" w:color="FFFFFF"/>
+              <w:right w:val="single" w:sz="8" w:space="0" w:color="FFFFFF"/>
+            </w:tcBorders>
+            <w:shd w:val="clear" w:color="auto" w:fill="F2F2F2"/>
+            <w:tcMar>
+              <w:top w:w="72" w:type="dxa"/>
+              <w:left w:w="144" w:type="dxa"/>
+              <w:bottom w:w="72" w:type="dxa"/>
+              <w:right w:w="144" w:type="dxa"/>
+            </w:tcMar>
+            <w:hideMark/>
+          </w:tcPr>
+          <w:p>
+            <w:pPr>
+              <w:spacing w:before="100" w:beforeAutospacing="1" w:after="100" w:afterAutospacing="1"/>
+            </w:pPr>
+            <w:r>
+              <w:rPr>
+                <w:b/>
+              </w:rPr>
+              <w:t>Status:</w:t>
+            </w:r>
+            <w:r>
+              <w:t xml:space="preserve"> Weekly email, small talk</w:t>
+            </w:r>
+            <w:r>
+              <w:br/>
+            </w:r>
+            <w:r>
+              <w:rPr>
+                <w:b/>
+              </w:rPr>
+              <w:t>Decisions:</w:t>
+            </w:r>
+            <w:r>
+              <w:t xml:space="preserve"> all</w:t>
+            </w:r>
+            <w:r>
+              <w:br/>
+            </w:r>
+            <w:r>
+              <w:rPr>
+                <w:b/>
+              </w:rPr>
+              <w:t>Issues:</w:t>
+            </w:r>
+            <w:r>
+              <w:t xml:space="preserve"> Major</w:t>
+            </w:r>
+          </w:p>
+        </w:tc>
+        <w:tc>
+          <w:tcPr>
+            <w:tcW w:w="3690" w:type="dxa"/>
+            <w:tcBorders>
+              <w:top w:val="single" w:sz="8" w:space="0" w:color="FFFFFF"/>
+              <w:left w:val="single" w:sz="8" w:space="0" w:color="FFFFFF"/>
+              <w:bottom w:val="single" w:sz="8" w:space="0" w:color="FFFFFF"/>
+              <w:right w:val="single" w:sz="8" w:space="0" w:color="FFFFFF"/>
+            </w:tcBorders>
+            <w:shd w:val="clear" w:color="auto" w:fill="F2F2F2"/>
+            <w:tcMar>
+              <w:top w:w="72" w:type="dxa"/>
+              <w:left w:w="144" w:type="dxa"/>
+              <w:bottom w:w="72" w:type="dxa"/>
+              <w:right w:w="144" w:type="dxa"/>
+            </w:tcMar>
+            <w:hideMark/>
+          </w:tcPr>
+          <w:p>
+            <w:pPr>
+              <w:spacing w:before="100" w:beforeAutospacing="1" w:after="100" w:afterAutospacing="1"/>
+            </w:pPr>
+            <w:r>
+              <w:rPr>
+                <w:b/>
+              </w:rPr>
+              <w:t>Development</w:t>
+            </w:r>
+            <w:r>
+              <w:t>: ask for comments</w:t>
+            </w:r>
+            <w:r>
+              <w:br/>
+            </w:r>
+            <w:r>
+              <w:rPr>
+                <w:b/>
+              </w:rPr>
+              <w:t>Influence</w:t>
+            </w:r>
+            <w:r>
+              <w:t>: Directs husband</w:t>
+            </w:r>
+            <w:r>
+              <w:br/>
+            </w:r>
+            <w:r>
+              <w:rPr>
+                <w:b/>
+              </w:rPr>
+              <w:t>Acceptance:</w:t>
+            </w:r>
+            <w:r>
+              <w:t xml:space="preserve"> Invite to all events</w:t>
+            </w:r>
+          </w:p>
+        </w:tc>
+      </w:tr>
+    </w:tbl>
     <w:p/>
     <w:sectPr>
-      <w:pgSz w:w="12240" w:h="15840" w:code="1"/>
-      <w:pgMar w:top="1440" w:right="1728" w:bottom="1440" w:left="1728" w:header="720" w:footer="720" w:gutter="0"/>
+      <w:pgSz w:w="15840" w:h="12240" w:orient="landscape" w:code="1"/>
+      <w:pgMar w:top="1728" w:right="1440" w:bottom="1728" w:left="1440" w:header="720" w:footer="720" w:gutter="0"/>
       <w:cols w:space="720"/>
       <w:titlePg/>
       <w:docGrid w:linePitch="326"/>
@@ -193,7 +1461,7 @@
 </file>
 
 <file path=word/styles.xml><?xml version="1.0" encoding="utf-8"?>
-<w:styles xmlns:mc="http://schemas.openxmlformats.org/markup-compatibility/2006" xmlns:r="http://schemas.openxmlformats.org/officeDocument/2006/relationships" xmlns:w="http://schemas.openxmlformats.org/wordprocessingml/2006/main" xmlns:w14="http://schemas.microsoft.com/office/word/2010/wordml" xmlns:w15="http://schemas.microsoft.com/office/word/2012/wordml" mc:Ignorable="w14 w15">
+<w:styles xmlns:mc="http://schemas.openxmlformats.org/markup-compatibility/2006" xmlns:r="http://schemas.openxmlformats.org/officeDocument/2006/relationships" xmlns:w="http://schemas.openxmlformats.org/wordprocessingml/2006/main" xmlns:w14="http://schemas.microsoft.com/office/word/2010/wordml" xmlns:w15="http://schemas.microsoft.com/office/word/2012/wordml" xmlns:w16se="http://schemas.microsoft.com/office/word/2015/wordml/symex" mc:Ignorable="w14 w15 w16se">
   <w:docDefaults>
     <w:rPrDefault>
       <w:rPr>
@@ -203,7 +1471,7 @@
     </w:rPrDefault>
     <w:pPrDefault/>
   </w:docDefaults>
-  <w:latentStyles w:defLockedState="0" w:defUIPriority="0" w:defSemiHidden="0" w:defUnhideWhenUsed="0" w:defQFormat="0" w:count="371">
+  <w:latentStyles w:defLockedState="0" w:defUIPriority="0" w:defSemiHidden="0" w:defUnhideWhenUsed="0" w:defQFormat="0" w:count="374">
     <w:lsdException w:name="Normal" w:qFormat="1"/>
     <w:lsdException w:name="heading 1" w:qFormat="1"/>
     <w:lsdException w:name="heading 2" w:semiHidden="1" w:unhideWhenUsed="1" w:qFormat="1"/>
@@ -219,7 +1487,10 @@
     <w:lsdException w:name="Subtitle" w:qFormat="1"/>
     <w:lsdException w:name="Strong" w:qFormat="1"/>
     <w:lsdException w:name="Emphasis" w:qFormat="1"/>
-    <w:lsdException w:name="Normal Table" w:semiHidden="1" w:unhideWhenUsed="1"/>
+    <w:lsdException w:name="HTML Sample" w:semiHidden="1" w:unhideWhenUsed="1"/>
+    <w:lsdException w:name="Outline List 1" w:semiHidden="1" w:unhideWhenUsed="1"/>
+    <w:lsdException w:name="Outline List 2" w:semiHidden="1" w:unhideWhenUsed="1"/>
+    <w:lsdException w:name="Outline List 3" w:semiHidden="1" w:unhideWhenUsed="1"/>
     <w:lsdException w:name="Table Simple 1" w:semiHidden="1" w:unhideWhenUsed="1"/>
     <w:lsdException w:name="Table Simple 2" w:semiHidden="1" w:unhideWhenUsed="1"/>
     <w:lsdException w:name="Table Simple 3" w:semiHidden="1" w:unhideWhenUsed="1"/>
@@ -259,7 +1530,6 @@
     <w:lsdException w:name="Table Professional" w:semiHidden="1" w:unhideWhenUsed="1"/>
     <w:lsdException w:name="Table Subtle 1" w:semiHidden="1" w:unhideWhenUsed="1"/>
     <w:lsdException w:name="Table Subtle 2" w:semiHidden="1" w:unhideWhenUsed="1"/>
-    <w:lsdException w:name="Table Web 1" w:semiHidden="1" w:unhideWhenUsed="1"/>
     <w:lsdException w:name="Table Web 2" w:semiHidden="1" w:unhideWhenUsed="1"/>
     <w:lsdException w:name="Table Web 3" w:semiHidden="1" w:unhideWhenUsed="1"/>
     <w:lsdException w:name="Table Theme" w:semiHidden="1" w:unhideWhenUsed="1"/>
@@ -478,6 +1748,9 @@
     <w:lsdException w:name="List Table 5 Dark Accent 6" w:uiPriority="50"/>
     <w:lsdException w:name="List Table 6 Colorful Accent 6" w:uiPriority="51"/>
     <w:lsdException w:name="List Table 7 Colorful Accent 6" w:uiPriority="52"/>
+    <w:lsdException w:name="Mention" w:semiHidden="1" w:uiPriority="99" w:unhideWhenUsed="1"/>
+    <w:lsdException w:name="Smart Hyperlink" w:semiHidden="1" w:uiPriority="99" w:unhideWhenUsed="1"/>
+    <w:lsdException w:name="Hashtag" w:semiHidden="1" w:uiPriority="99" w:unhideWhenUsed="1"/>
   </w:latentStyles>
   <w:style w:type="paragraph" w:default="1" w:styleId="Normal">
     <w:name w:val="Normal"/>
@@ -776,4 +2049,16 @@
     </a:ext>
   </a:extLst>
 </a:theme>
+</file>
+
+<file path=customXml/item1.xml><?xml version="1.0" encoding="utf-8"?>
+<b:Sources xmlns:b="http://schemas.openxmlformats.org/officeDocument/2006/bibliography" xmlns="http://schemas.openxmlformats.org/officeDocument/2006/bibliography" SelectedStyle="\APASixthEditionOfficeOnline.xsl" StyleName="APA" Version="6"/>
+</file>
+
+<file path=customXml/itemProps1.xml><?xml version="1.0" encoding="utf-8"?>
+<ds:datastoreItem xmlns:ds="http://schemas.openxmlformats.org/officeDocument/2006/customXml" ds:itemID="{328D542E-29A7-4672-9328-330DF2D0AEBC}">
+  <ds:schemaRefs>
+    <ds:schemaRef ds:uri="http://schemas.openxmlformats.org/officeDocument/2006/bibliography"/>
+  </ds:schemaRefs>
+</ds:datastoreItem>
 </file>
</xml_diff>